<commit_message>
Inclusão de novos itens de estudo
</commit_message>
<xml_diff>
--- a/Documentação De Projetos/Configurando endpont DotNet no Scala.docx
+++ b/Documentação De Projetos/Configurando endpont DotNet no Scala.docx
@@ -18,8 +18,10 @@
           <w:sz w:val="48"/>
           <w:szCs w:val="48"/>
         </w:rPr>
-        <w:t>C</w:t>
-      </w:r>
+        <w:t xml:space="preserve">Configurando </w:t>
+      </w:r>
+      <w:proofErr w:type="spellStart"/>
+      <w:proofErr w:type="gramStart"/>
       <w:r>
         <w:rPr>
           <w:b/>
@@ -27,10 +29,8 @@
           <w:sz w:val="48"/>
           <w:szCs w:val="48"/>
         </w:rPr>
-        <w:t xml:space="preserve">onfigurando </w:t>
-      </w:r>
-      <w:proofErr w:type="spellStart"/>
-      <w:proofErr w:type="gramStart"/>
+        <w:t>endpo</w:t>
+      </w:r>
       <w:r>
         <w:rPr>
           <w:b/>
@@ -38,7 +38,16 @@
           <w:sz w:val="48"/>
           <w:szCs w:val="48"/>
         </w:rPr>
-        <w:t>endpont</w:t>
+        <w:t>i</w:t>
+      </w:r>
+      <w:r>
+        <w:rPr>
+          <w:b/>
+          <w:bCs/>
+          <w:sz w:val="48"/>
+          <w:szCs w:val="48"/>
+        </w:rPr>
+        <w:t>nt</w:t>
       </w:r>
       <w:proofErr w:type="spellEnd"/>
       <w:r>
@@ -278,6 +287,8 @@
         </w:rPr>
         <w:t xml:space="preserve"> pelo valor da porta descrita na imagem acima.</w:t>
       </w:r>
+      <w:bookmarkStart w:id="0" w:name="_GoBack"/>
+      <w:bookmarkEnd w:id="0"/>
     </w:p>
     <w:p>
       <w:pPr>
@@ -354,7 +365,6 @@
           <w:szCs w:val="20"/>
         </w:rPr>
       </w:pPr>
-      <w:bookmarkStart w:id="0" w:name="_GoBack"/>
       <w:r>
         <w:rPr>
           <w:b/>
@@ -416,7 +426,6 @@
           </wp:inline>
         </w:drawing>
       </w:r>
-      <w:bookmarkEnd w:id="0"/>
     </w:p>
     <w:p>
       <w:r>

</xml_diff>